<commit_message>
felkerült a friss adatbázis és dokumentáció tekintsd meg nyugodtan ha bármi kivetni valód van kapd be a faszom :D
</commit_message>
<xml_diff>
--- a/Változtatási dokumentáció.docx
+++ b/Változtatási dokumentáció.docx
@@ -67,41 +67,13 @@
           <w:szCs w:val="32"/>
         </w:rPr>
       </w:pPr>
-      <w:proofErr w:type="spellStart"/>
       <w:r>
         <w:rPr>
           <w:rFonts w:ascii="Times New Roman" w:hAnsi="Times New Roman" w:cs="Times New Roman"/>
           <w:sz w:val="32"/>
           <w:szCs w:val="32"/>
         </w:rPr>
-        <w:t>Github</w:t>
-      </w:r>
-      <w:proofErr w:type="spellEnd"/>
-      <w:r>
-        <w:rPr>
-          <w:rFonts w:ascii="Times New Roman" w:hAnsi="Times New Roman" w:cs="Times New Roman"/>
-          <w:sz w:val="32"/>
-          <w:szCs w:val="32"/>
-        </w:rPr>
-        <w:t xml:space="preserve"> </w:t>
-      </w:r>
-      <w:proofErr w:type="spellStart"/>
-      <w:r>
-        <w:rPr>
-          <w:rFonts w:ascii="Times New Roman" w:hAnsi="Times New Roman" w:cs="Times New Roman"/>
-          <w:sz w:val="32"/>
-          <w:szCs w:val="32"/>
-        </w:rPr>
-        <w:t>repository</w:t>
-      </w:r>
-      <w:proofErr w:type="spellEnd"/>
-      <w:r>
-        <w:rPr>
-          <w:rFonts w:ascii="Times New Roman" w:hAnsi="Times New Roman" w:cs="Times New Roman"/>
-          <w:sz w:val="32"/>
-          <w:szCs w:val="32"/>
-        </w:rPr>
-        <w:t xml:space="preserve"> megalakul</w:t>
+        <w:t>Github repository megalakul</w:t>
       </w:r>
     </w:p>
     <w:p>
@@ -123,18 +95,8 @@
           <w:sz w:val="32"/>
           <w:szCs w:val="32"/>
         </w:rPr>
-        <w:t xml:space="preserve">Létrejön az első </w:t>
+        <w:t>Létrejön az első commit</w:t>
       </w:r>
-      <w:proofErr w:type="spellStart"/>
-      <w:r>
-        <w:rPr>
-          <w:rFonts w:ascii="Times New Roman" w:hAnsi="Times New Roman" w:cs="Times New Roman"/>
-          <w:sz w:val="32"/>
-          <w:szCs w:val="32"/>
-        </w:rPr>
-        <w:t>commit</w:t>
-      </w:r>
-      <w:proofErr w:type="spellEnd"/>
     </w:p>
     <w:p>
       <w:pPr>
@@ -155,18 +117,8 @@
           <w:sz w:val="32"/>
           <w:szCs w:val="32"/>
         </w:rPr>
-        <w:t xml:space="preserve">A legenerált </w:t>
+        <w:t>A legenerált Reacttal</w:t>
       </w:r>
-      <w:proofErr w:type="spellStart"/>
-      <w:r>
-        <w:rPr>
-          <w:rFonts w:ascii="Times New Roman" w:hAnsi="Times New Roman" w:cs="Times New Roman"/>
-          <w:sz w:val="32"/>
-          <w:szCs w:val="32"/>
-        </w:rPr>
-        <w:t>Reacttal</w:t>
-      </w:r>
-      <w:proofErr w:type="spellEnd"/>
     </w:p>
     <w:p>
       <w:pPr>
@@ -181,23 +133,13 @@
           <w:szCs w:val="32"/>
         </w:rPr>
       </w:pPr>
-      <w:proofErr w:type="spellStart"/>
       <w:r>
         <w:rPr>
           <w:rFonts w:ascii="Times New Roman" w:hAnsi="Times New Roman" w:cs="Times New Roman"/>
           <w:sz w:val="32"/>
           <w:szCs w:val="32"/>
         </w:rPr>
-        <w:t>Gyurcsák</w:t>
-      </w:r>
-      <w:proofErr w:type="spellEnd"/>
-      <w:r>
-        <w:rPr>
-          <w:rFonts w:ascii="Times New Roman" w:hAnsi="Times New Roman" w:cs="Times New Roman"/>
-          <w:sz w:val="32"/>
-          <w:szCs w:val="32"/>
-        </w:rPr>
-        <w:t xml:space="preserve"> Attila által</w:t>
+        <w:t>Gyurcsák Attila által</w:t>
       </w:r>
     </w:p>
     <w:p>
@@ -230,59 +172,13 @@
           <w:szCs w:val="32"/>
         </w:rPr>
       </w:pPr>
-      <w:proofErr w:type="spellStart"/>
       <w:r>
         <w:rPr>
           <w:rFonts w:ascii="Times New Roman" w:hAnsi="Times New Roman" w:cs="Times New Roman"/>
           <w:sz w:val="32"/>
           <w:szCs w:val="32"/>
         </w:rPr>
-        <w:t>Logo</w:t>
-      </w:r>
-      <w:proofErr w:type="spellEnd"/>
-      <w:r>
-        <w:rPr>
-          <w:rFonts w:ascii="Times New Roman" w:hAnsi="Times New Roman" w:cs="Times New Roman"/>
-          <w:sz w:val="32"/>
-          <w:szCs w:val="32"/>
-        </w:rPr>
-        <w:t xml:space="preserve"> elkészülése és annak elfogadása (</w:t>
-      </w:r>
-      <w:proofErr w:type="spellStart"/>
-      <w:r>
-        <w:rPr>
-          <w:rFonts w:ascii="Times New Roman" w:hAnsi="Times New Roman" w:cs="Times New Roman"/>
-          <w:sz w:val="32"/>
-          <w:szCs w:val="32"/>
-        </w:rPr>
-        <w:t>Gyurcsák</w:t>
-      </w:r>
-      <w:proofErr w:type="spellEnd"/>
-      <w:r>
-        <w:rPr>
-          <w:rFonts w:ascii="Times New Roman" w:hAnsi="Times New Roman" w:cs="Times New Roman"/>
-          <w:sz w:val="32"/>
-          <w:szCs w:val="32"/>
-        </w:rPr>
-        <w:t xml:space="preserve"> Attila és </w:t>
-      </w:r>
-      <w:proofErr w:type="spellStart"/>
-      <w:r>
-        <w:rPr>
-          <w:rFonts w:ascii="Times New Roman" w:hAnsi="Times New Roman" w:cs="Times New Roman"/>
-          <w:sz w:val="32"/>
-          <w:szCs w:val="32"/>
-        </w:rPr>
-        <w:t>Gazdóf</w:t>
-      </w:r>
-      <w:proofErr w:type="spellEnd"/>
-      <w:r>
-        <w:rPr>
-          <w:rFonts w:ascii="Times New Roman" w:hAnsi="Times New Roman" w:cs="Times New Roman"/>
-          <w:sz w:val="32"/>
-          <w:szCs w:val="32"/>
-        </w:rPr>
-        <w:t xml:space="preserve"> Ferenc)</w:t>
+        <w:t>Logo elkészülése és annak elfogadása (Gyurcsák Attila és Gazdóf Ferenc)</w:t>
       </w:r>
     </w:p>
     <w:p>
@@ -304,18 +200,8 @@
           <w:sz w:val="32"/>
           <w:szCs w:val="32"/>
         </w:rPr>
-        <w:t xml:space="preserve">Feltöltése a </w:t>
+        <w:t>Feltöltése a Github-ra</w:t>
       </w:r>
-      <w:proofErr w:type="spellStart"/>
-      <w:r>
-        <w:rPr>
-          <w:rFonts w:ascii="Times New Roman" w:hAnsi="Times New Roman" w:cs="Times New Roman"/>
-          <w:sz w:val="32"/>
-          <w:szCs w:val="32"/>
-        </w:rPr>
-        <w:t>Github-ra</w:t>
-      </w:r>
-      <w:proofErr w:type="spellEnd"/>
     </w:p>
     <w:p>
       <w:pPr>
@@ -375,25 +261,7 @@
           <w:sz w:val="32"/>
           <w:szCs w:val="32"/>
         </w:rPr>
-        <w:t>A GET importálása Frontendbe (</w:t>
-      </w:r>
-      <w:proofErr w:type="spellStart"/>
-      <w:r>
-        <w:rPr>
-          <w:rFonts w:ascii="Times New Roman" w:hAnsi="Times New Roman" w:cs="Times New Roman"/>
-          <w:sz w:val="32"/>
-          <w:szCs w:val="32"/>
-        </w:rPr>
-        <w:t>React</w:t>
-      </w:r>
-      <w:proofErr w:type="spellEnd"/>
-      <w:r>
-        <w:rPr>
-          <w:rFonts w:ascii="Times New Roman" w:hAnsi="Times New Roman" w:cs="Times New Roman"/>
-          <w:sz w:val="32"/>
-          <w:szCs w:val="32"/>
-        </w:rPr>
-        <w:t>)</w:t>
+        <w:t>A GET importálása Frontendbe (React)</w:t>
       </w:r>
     </w:p>
     <w:p>
@@ -409,23 +277,13 @@
           <w:szCs w:val="32"/>
         </w:rPr>
       </w:pPr>
-      <w:proofErr w:type="spellStart"/>
       <w:r>
         <w:rPr>
           <w:rFonts w:ascii="Times New Roman" w:hAnsi="Times New Roman" w:cs="Times New Roman"/>
           <w:sz w:val="32"/>
           <w:szCs w:val="32"/>
         </w:rPr>
-        <w:t>Gyurcsák</w:t>
-      </w:r>
-      <w:proofErr w:type="spellEnd"/>
-      <w:r>
-        <w:rPr>
-          <w:rFonts w:ascii="Times New Roman" w:hAnsi="Times New Roman" w:cs="Times New Roman"/>
-          <w:sz w:val="32"/>
-          <w:szCs w:val="32"/>
-        </w:rPr>
-        <w:t xml:space="preserve"> Attila által</w:t>
+        <w:t>Gyurcsák Attila által</w:t>
       </w:r>
     </w:p>
     <w:p>
@@ -464,25 +322,7 @@
           <w:sz w:val="32"/>
           <w:szCs w:val="32"/>
         </w:rPr>
-        <w:t xml:space="preserve">SQL fájl hozzáadva a </w:t>
-      </w:r>
-      <w:proofErr w:type="spellStart"/>
-      <w:r>
-        <w:rPr>
-          <w:rFonts w:ascii="Times New Roman" w:hAnsi="Times New Roman" w:cs="Times New Roman"/>
-          <w:sz w:val="32"/>
-          <w:szCs w:val="32"/>
-        </w:rPr>
-        <w:t>Github</w:t>
-      </w:r>
-      <w:proofErr w:type="spellEnd"/>
-      <w:r>
-        <w:rPr>
-          <w:rFonts w:ascii="Times New Roman" w:hAnsi="Times New Roman" w:cs="Times New Roman"/>
-          <w:sz w:val="32"/>
-          <w:szCs w:val="32"/>
-        </w:rPr>
-        <w:t>-hoz</w:t>
+        <w:t>SQL fájl hozzáadva a Github-hoz</w:t>
       </w:r>
     </w:p>
     <w:p>
@@ -542,52 +382,135 @@
           <w:szCs w:val="32"/>
         </w:rPr>
       </w:pPr>
-      <w:proofErr w:type="spellStart"/>
       <w:r>
         <w:rPr>
           <w:rFonts w:ascii="Times New Roman" w:hAnsi="Times New Roman" w:cs="Times New Roman"/>
           <w:sz w:val="32"/>
           <w:szCs w:val="32"/>
         </w:rPr>
-        <w:t>Gazdóf</w:t>
+        <w:t>Gazdóf Ferenc és Gyurcsák Attila álatal</w:t>
       </w:r>
-      <w:proofErr w:type="spellEnd"/>
+    </w:p>
+    <w:p>
+      <w:pPr>
+        <w:rPr>
+          <w:rFonts w:ascii="Times New Roman" w:hAnsi="Times New Roman" w:cs="Times New Roman"/>
+          <w:sz w:val="32"/>
+          <w:szCs w:val="32"/>
+        </w:rPr>
+      </w:pPr>
       <w:r>
         <w:rPr>
           <w:rFonts w:ascii="Times New Roman" w:hAnsi="Times New Roman" w:cs="Times New Roman"/>
           <w:sz w:val="32"/>
           <w:szCs w:val="32"/>
         </w:rPr>
-        <w:t xml:space="preserve"> Ferenc és </w:t>
+        <w:t>2025. Jan. 20. 19:34</w:t>
       </w:r>
-      <w:proofErr w:type="spellStart"/>
+    </w:p>
+    <w:p>
+      <w:pPr>
+        <w:pStyle w:val="Listaszerbekezds"/>
+        <w:numPr>
+          <w:ilvl w:val="0"/>
+          <w:numId w:val="7"/>
+        </w:numPr>
+        <w:rPr>
+          <w:rFonts w:ascii="Times New Roman" w:hAnsi="Times New Roman" w:cs="Times New Roman"/>
+          <w:sz w:val="32"/>
+          <w:szCs w:val="32"/>
+        </w:rPr>
+      </w:pPr>
       <w:r>
         <w:rPr>
           <w:rFonts w:ascii="Times New Roman" w:hAnsi="Times New Roman" w:cs="Times New Roman"/>
           <w:sz w:val="32"/>
           <w:szCs w:val="32"/>
         </w:rPr>
-        <w:t>Gyurcsák</w:t>
+        <w:t>Gazdóf Ferenc elkészíti az adatbázis uml diagrámját</w:t>
       </w:r>
-      <w:proofErr w:type="spellEnd"/>
+    </w:p>
+    <w:p>
+      <w:pPr>
+        <w:pStyle w:val="Listaszerbekezds"/>
+        <w:numPr>
+          <w:ilvl w:val="0"/>
+          <w:numId w:val="6"/>
+        </w:numPr>
+        <w:rPr>
+          <w:rFonts w:ascii="Times New Roman" w:hAnsi="Times New Roman" w:cs="Times New Roman"/>
+          <w:sz w:val="32"/>
+          <w:szCs w:val="32"/>
+        </w:rPr>
+      </w:pPr>
       <w:r>
         <w:rPr>
           <w:rFonts w:ascii="Times New Roman" w:hAnsi="Times New Roman" w:cs="Times New Roman"/>
           <w:sz w:val="32"/>
           <w:szCs w:val="32"/>
         </w:rPr>
-        <w:t xml:space="preserve"> Attila </w:t>
+        <w:t>SQL adatbázis nagy része elkészül (admin, ceo, company, order, deliver, customer táblák és csatlakoztatásaik) Gyurcsák Attila</w:t>
       </w:r>
-      <w:proofErr w:type="spellStart"/>
+    </w:p>
+    <w:p>
+      <w:pPr>
+        <w:pStyle w:val="Listaszerbekezds"/>
+        <w:numPr>
+          <w:ilvl w:val="0"/>
+          <w:numId w:val="6"/>
+        </w:numPr>
+        <w:rPr>
+          <w:rFonts w:ascii="Times New Roman" w:hAnsi="Times New Roman" w:cs="Times New Roman"/>
+          <w:sz w:val="32"/>
+          <w:szCs w:val="32"/>
+        </w:rPr>
+      </w:pPr>
       <w:r>
         <w:rPr>
           <w:rFonts w:ascii="Times New Roman" w:hAnsi="Times New Roman" w:cs="Times New Roman"/>
           <w:sz w:val="32"/>
           <w:szCs w:val="32"/>
         </w:rPr>
-        <w:t>álatal</w:t>
+        <w:t>Adatbázis tovább fejlesztési ötlet: User tábla létrehozása frontend loginhoz – Gazdóf Ferenc ötlete elfogadva közös megállapodás alapján</w:t>
       </w:r>
-      <w:proofErr w:type="spellEnd"/>
+    </w:p>
+    <w:p>
+      <w:pPr>
+        <w:pStyle w:val="Listaszerbekezds"/>
+        <w:numPr>
+          <w:ilvl w:val="0"/>
+          <w:numId w:val="6"/>
+        </w:numPr>
+        <w:rPr>
+          <w:rFonts w:ascii="Times New Roman" w:hAnsi="Times New Roman" w:cs="Times New Roman"/>
+          <w:sz w:val="32"/>
+          <w:szCs w:val="32"/>
+        </w:rPr>
+      </w:pPr>
+      <w:r>
+        <w:rPr>
+          <w:rFonts w:ascii="Times New Roman" w:hAnsi="Times New Roman" w:cs="Times New Roman"/>
+          <w:sz w:val="32"/>
+          <w:szCs w:val="32"/>
+        </w:rPr>
+        <w:t>GitHub-ra felkerült a friss adatbázis</w:t>
+      </w:r>
+      <w:r>
+        <w:rPr>
+          <w:rFonts w:ascii="Times New Roman" w:hAnsi="Times New Roman" w:cs="Times New Roman"/>
+          <w:sz w:val="32"/>
+          <w:szCs w:val="32"/>
+        </w:rPr>
+        <w:t xml:space="preserve"> (.sql)</w:t>
+      </w:r>
+      <w:r>
+        <w:rPr>
+          <w:rFonts w:ascii="Times New Roman" w:hAnsi="Times New Roman" w:cs="Times New Roman"/>
+          <w:sz w:val="32"/>
+          <w:szCs w:val="32"/>
+        </w:rPr>
+        <w:t xml:space="preserve"> fájl és dokumentáció</w:t>
+      </w:r>
     </w:p>
     <w:sectPr>
       <w:pgSz w:w="11906" w:h="16838"/>
@@ -714,6 +637,118 @@
     </w:lvl>
   </w:abstractNum>
   <w:abstractNum w:abstractNumId="1" w15:restartNumberingAfterBreak="0">
+    <w:nsid w:val="0FE61759"/>
+    <w:multiLevelType w:val="hybridMultilevel"/>
+    <w:tmpl w:val="C1AC6424"/>
+    <w:lvl w:ilvl="0" w:tplc="C8EC8046">
+      <w:numFmt w:val="bullet"/>
+      <w:lvlText w:val="-"/>
+      <w:lvlJc w:val="left"/>
+      <w:pPr>
+        <w:ind w:left="720" w:hanging="360"/>
+      </w:pPr>
+      <w:rPr>
+        <w:rFonts w:ascii="Times New Roman" w:eastAsiaTheme="minorHAnsi" w:hAnsi="Times New Roman" w:cs="Times New Roman" w:hint="default"/>
+      </w:rPr>
+    </w:lvl>
+    <w:lvl w:ilvl="1" w:tplc="040E0003" w:tentative="1">
+      <w:start w:val="1"/>
+      <w:numFmt w:val="bullet"/>
+      <w:lvlText w:val="o"/>
+      <w:lvlJc w:val="left"/>
+      <w:pPr>
+        <w:ind w:left="1440" w:hanging="360"/>
+      </w:pPr>
+      <w:rPr>
+        <w:rFonts w:ascii="Courier New" w:hAnsi="Courier New" w:cs="Courier New" w:hint="default"/>
+      </w:rPr>
+    </w:lvl>
+    <w:lvl w:ilvl="2" w:tplc="040E0005" w:tentative="1">
+      <w:start w:val="1"/>
+      <w:numFmt w:val="bullet"/>
+      <w:lvlText w:val=""/>
+      <w:lvlJc w:val="left"/>
+      <w:pPr>
+        <w:ind w:left="2160" w:hanging="360"/>
+      </w:pPr>
+      <w:rPr>
+        <w:rFonts w:ascii="Wingdings" w:hAnsi="Wingdings" w:hint="default"/>
+      </w:rPr>
+    </w:lvl>
+    <w:lvl w:ilvl="3" w:tplc="040E0001" w:tentative="1">
+      <w:start w:val="1"/>
+      <w:numFmt w:val="bullet"/>
+      <w:lvlText w:val=""/>
+      <w:lvlJc w:val="left"/>
+      <w:pPr>
+        <w:ind w:left="2880" w:hanging="360"/>
+      </w:pPr>
+      <w:rPr>
+        <w:rFonts w:ascii="Symbol" w:hAnsi="Symbol" w:hint="default"/>
+      </w:rPr>
+    </w:lvl>
+    <w:lvl w:ilvl="4" w:tplc="040E0003" w:tentative="1">
+      <w:start w:val="1"/>
+      <w:numFmt w:val="bullet"/>
+      <w:lvlText w:val="o"/>
+      <w:lvlJc w:val="left"/>
+      <w:pPr>
+        <w:ind w:left="3600" w:hanging="360"/>
+      </w:pPr>
+      <w:rPr>
+        <w:rFonts w:ascii="Courier New" w:hAnsi="Courier New" w:cs="Courier New" w:hint="default"/>
+      </w:rPr>
+    </w:lvl>
+    <w:lvl w:ilvl="5" w:tplc="040E0005" w:tentative="1">
+      <w:start w:val="1"/>
+      <w:numFmt w:val="bullet"/>
+      <w:lvlText w:val=""/>
+      <w:lvlJc w:val="left"/>
+      <w:pPr>
+        <w:ind w:left="4320" w:hanging="360"/>
+      </w:pPr>
+      <w:rPr>
+        <w:rFonts w:ascii="Wingdings" w:hAnsi="Wingdings" w:hint="default"/>
+      </w:rPr>
+    </w:lvl>
+    <w:lvl w:ilvl="6" w:tplc="040E0001" w:tentative="1">
+      <w:start w:val="1"/>
+      <w:numFmt w:val="bullet"/>
+      <w:lvlText w:val=""/>
+      <w:lvlJc w:val="left"/>
+      <w:pPr>
+        <w:ind w:left="5040" w:hanging="360"/>
+      </w:pPr>
+      <w:rPr>
+        <w:rFonts w:ascii="Symbol" w:hAnsi="Symbol" w:hint="default"/>
+      </w:rPr>
+    </w:lvl>
+    <w:lvl w:ilvl="7" w:tplc="040E0003" w:tentative="1">
+      <w:start w:val="1"/>
+      <w:numFmt w:val="bullet"/>
+      <w:lvlText w:val="o"/>
+      <w:lvlJc w:val="left"/>
+      <w:pPr>
+        <w:ind w:left="5760" w:hanging="360"/>
+      </w:pPr>
+      <w:rPr>
+        <w:rFonts w:ascii="Courier New" w:hAnsi="Courier New" w:cs="Courier New" w:hint="default"/>
+      </w:rPr>
+    </w:lvl>
+    <w:lvl w:ilvl="8" w:tplc="040E0005" w:tentative="1">
+      <w:start w:val="1"/>
+      <w:numFmt w:val="bullet"/>
+      <w:lvlText w:val=""/>
+      <w:lvlJc w:val="left"/>
+      <w:pPr>
+        <w:ind w:left="6480" w:hanging="360"/>
+      </w:pPr>
+      <w:rPr>
+        <w:rFonts w:ascii="Wingdings" w:hAnsi="Wingdings" w:hint="default"/>
+      </w:rPr>
+    </w:lvl>
+  </w:abstractNum>
+  <w:abstractNum w:abstractNumId="2" w15:restartNumberingAfterBreak="0">
     <w:nsid w:val="1A8A561E"/>
     <w:multiLevelType w:val="hybridMultilevel"/>
     <w:tmpl w:val="EC8C740A"/>
@@ -825,7 +860,205 @@
       </w:rPr>
     </w:lvl>
   </w:abstractNum>
-  <w:abstractNum w:abstractNumId="2" w15:restartNumberingAfterBreak="0">
+  <w:abstractNum w:abstractNumId="3" w15:restartNumberingAfterBreak="0">
+    <w:nsid w:val="20F76A7C"/>
+    <w:multiLevelType w:val="hybridMultilevel"/>
+    <w:tmpl w:val="BA78FC30"/>
+    <w:lvl w:ilvl="0" w:tplc="040E000F">
+      <w:start w:val="1"/>
+      <w:numFmt w:val="decimal"/>
+      <w:lvlText w:val="%1."/>
+      <w:lvlJc w:val="left"/>
+      <w:pPr>
+        <w:ind w:left="720" w:hanging="360"/>
+      </w:pPr>
+    </w:lvl>
+    <w:lvl w:ilvl="1" w:tplc="040E0019" w:tentative="1">
+      <w:start w:val="1"/>
+      <w:numFmt w:val="lowerLetter"/>
+      <w:lvlText w:val="%2."/>
+      <w:lvlJc w:val="left"/>
+      <w:pPr>
+        <w:ind w:left="1440" w:hanging="360"/>
+      </w:pPr>
+    </w:lvl>
+    <w:lvl w:ilvl="2" w:tplc="040E001B" w:tentative="1">
+      <w:start w:val="1"/>
+      <w:numFmt w:val="lowerRoman"/>
+      <w:lvlText w:val="%3."/>
+      <w:lvlJc w:val="right"/>
+      <w:pPr>
+        <w:ind w:left="2160" w:hanging="180"/>
+      </w:pPr>
+    </w:lvl>
+    <w:lvl w:ilvl="3" w:tplc="040E000F" w:tentative="1">
+      <w:start w:val="1"/>
+      <w:numFmt w:val="decimal"/>
+      <w:lvlText w:val="%4."/>
+      <w:lvlJc w:val="left"/>
+      <w:pPr>
+        <w:ind w:left="2880" w:hanging="360"/>
+      </w:pPr>
+    </w:lvl>
+    <w:lvl w:ilvl="4" w:tplc="040E0019" w:tentative="1">
+      <w:start w:val="1"/>
+      <w:numFmt w:val="lowerLetter"/>
+      <w:lvlText w:val="%5."/>
+      <w:lvlJc w:val="left"/>
+      <w:pPr>
+        <w:ind w:left="3600" w:hanging="360"/>
+      </w:pPr>
+    </w:lvl>
+    <w:lvl w:ilvl="5" w:tplc="040E001B" w:tentative="1">
+      <w:start w:val="1"/>
+      <w:numFmt w:val="lowerRoman"/>
+      <w:lvlText w:val="%6."/>
+      <w:lvlJc w:val="right"/>
+      <w:pPr>
+        <w:ind w:left="4320" w:hanging="180"/>
+      </w:pPr>
+    </w:lvl>
+    <w:lvl w:ilvl="6" w:tplc="040E000F" w:tentative="1">
+      <w:start w:val="1"/>
+      <w:numFmt w:val="decimal"/>
+      <w:lvlText w:val="%7."/>
+      <w:lvlJc w:val="left"/>
+      <w:pPr>
+        <w:ind w:left="5040" w:hanging="360"/>
+      </w:pPr>
+    </w:lvl>
+    <w:lvl w:ilvl="7" w:tplc="040E0019" w:tentative="1">
+      <w:start w:val="1"/>
+      <w:numFmt w:val="lowerLetter"/>
+      <w:lvlText w:val="%8."/>
+      <w:lvlJc w:val="left"/>
+      <w:pPr>
+        <w:ind w:left="5760" w:hanging="360"/>
+      </w:pPr>
+    </w:lvl>
+    <w:lvl w:ilvl="8" w:tplc="040E001B" w:tentative="1">
+      <w:start w:val="1"/>
+      <w:numFmt w:val="lowerRoman"/>
+      <w:lvlText w:val="%9."/>
+      <w:lvlJc w:val="right"/>
+      <w:pPr>
+        <w:ind w:left="6480" w:hanging="180"/>
+      </w:pPr>
+    </w:lvl>
+  </w:abstractNum>
+  <w:abstractNum w:abstractNumId="4" w15:restartNumberingAfterBreak="0">
+    <w:nsid w:val="214A43CB"/>
+    <w:multiLevelType w:val="hybridMultilevel"/>
+    <w:tmpl w:val="6A8A87D2"/>
+    <w:lvl w:ilvl="0" w:tplc="C8EC8046">
+      <w:numFmt w:val="bullet"/>
+      <w:lvlText w:val="-"/>
+      <w:lvlJc w:val="left"/>
+      <w:pPr>
+        <w:ind w:left="720" w:hanging="360"/>
+      </w:pPr>
+      <w:rPr>
+        <w:rFonts w:ascii="Times New Roman" w:eastAsiaTheme="minorHAnsi" w:hAnsi="Times New Roman" w:cs="Times New Roman" w:hint="default"/>
+      </w:rPr>
+    </w:lvl>
+    <w:lvl w:ilvl="1" w:tplc="040E0003" w:tentative="1">
+      <w:start w:val="1"/>
+      <w:numFmt w:val="bullet"/>
+      <w:lvlText w:val="o"/>
+      <w:lvlJc w:val="left"/>
+      <w:pPr>
+        <w:ind w:left="1440" w:hanging="360"/>
+      </w:pPr>
+      <w:rPr>
+        <w:rFonts w:ascii="Courier New" w:hAnsi="Courier New" w:cs="Courier New" w:hint="default"/>
+      </w:rPr>
+    </w:lvl>
+    <w:lvl w:ilvl="2" w:tplc="040E0005" w:tentative="1">
+      <w:start w:val="1"/>
+      <w:numFmt w:val="bullet"/>
+      <w:lvlText w:val=""/>
+      <w:lvlJc w:val="left"/>
+      <w:pPr>
+        <w:ind w:left="2160" w:hanging="360"/>
+      </w:pPr>
+      <w:rPr>
+        <w:rFonts w:ascii="Wingdings" w:hAnsi="Wingdings" w:hint="default"/>
+      </w:rPr>
+    </w:lvl>
+    <w:lvl w:ilvl="3" w:tplc="040E0001" w:tentative="1">
+      <w:start w:val="1"/>
+      <w:numFmt w:val="bullet"/>
+      <w:lvlText w:val=""/>
+      <w:lvlJc w:val="left"/>
+      <w:pPr>
+        <w:ind w:left="2880" w:hanging="360"/>
+      </w:pPr>
+      <w:rPr>
+        <w:rFonts w:ascii="Symbol" w:hAnsi="Symbol" w:hint="default"/>
+      </w:rPr>
+    </w:lvl>
+    <w:lvl w:ilvl="4" w:tplc="040E0003" w:tentative="1">
+      <w:start w:val="1"/>
+      <w:numFmt w:val="bullet"/>
+      <w:lvlText w:val="o"/>
+      <w:lvlJc w:val="left"/>
+      <w:pPr>
+        <w:ind w:left="3600" w:hanging="360"/>
+      </w:pPr>
+      <w:rPr>
+        <w:rFonts w:ascii="Courier New" w:hAnsi="Courier New" w:cs="Courier New" w:hint="default"/>
+      </w:rPr>
+    </w:lvl>
+    <w:lvl w:ilvl="5" w:tplc="040E0005" w:tentative="1">
+      <w:start w:val="1"/>
+      <w:numFmt w:val="bullet"/>
+      <w:lvlText w:val=""/>
+      <w:lvlJc w:val="left"/>
+      <w:pPr>
+        <w:ind w:left="4320" w:hanging="360"/>
+      </w:pPr>
+      <w:rPr>
+        <w:rFonts w:ascii="Wingdings" w:hAnsi="Wingdings" w:hint="default"/>
+      </w:rPr>
+    </w:lvl>
+    <w:lvl w:ilvl="6" w:tplc="040E0001" w:tentative="1">
+      <w:start w:val="1"/>
+      <w:numFmt w:val="bullet"/>
+      <w:lvlText w:val=""/>
+      <w:lvlJc w:val="left"/>
+      <w:pPr>
+        <w:ind w:left="5040" w:hanging="360"/>
+      </w:pPr>
+      <w:rPr>
+        <w:rFonts w:ascii="Symbol" w:hAnsi="Symbol" w:hint="default"/>
+      </w:rPr>
+    </w:lvl>
+    <w:lvl w:ilvl="7" w:tplc="040E0003" w:tentative="1">
+      <w:start w:val="1"/>
+      <w:numFmt w:val="bullet"/>
+      <w:lvlText w:val="o"/>
+      <w:lvlJc w:val="left"/>
+      <w:pPr>
+        <w:ind w:left="5760" w:hanging="360"/>
+      </w:pPr>
+      <w:rPr>
+        <w:rFonts w:ascii="Courier New" w:hAnsi="Courier New" w:cs="Courier New" w:hint="default"/>
+      </w:rPr>
+    </w:lvl>
+    <w:lvl w:ilvl="8" w:tplc="040E0005" w:tentative="1">
+      <w:start w:val="1"/>
+      <w:numFmt w:val="bullet"/>
+      <w:lvlText w:val=""/>
+      <w:lvlJc w:val="left"/>
+      <w:pPr>
+        <w:ind w:left="6480" w:hanging="360"/>
+      </w:pPr>
+      <w:rPr>
+        <w:rFonts w:ascii="Wingdings" w:hAnsi="Wingdings" w:hint="default"/>
+      </w:rPr>
+    </w:lvl>
+  </w:abstractNum>
+  <w:abstractNum w:abstractNumId="5" w15:restartNumberingAfterBreak="0">
     <w:nsid w:val="61635578"/>
     <w:multiLevelType w:val="hybridMultilevel"/>
     <w:tmpl w:val="3EDAA264"/>
@@ -937,7 +1170,7 @@
       </w:rPr>
     </w:lvl>
   </w:abstractNum>
-  <w:abstractNum w:abstractNumId="3" w15:restartNumberingAfterBreak="0">
+  <w:abstractNum w:abstractNumId="6" w15:restartNumberingAfterBreak="0">
     <w:nsid w:val="625B75FD"/>
     <w:multiLevelType w:val="hybridMultilevel"/>
     <w:tmpl w:val="74E88B90"/>
@@ -1050,15 +1283,24 @@
     </w:lvl>
   </w:abstractNum>
   <w:num w:numId="1" w16cid:durableId="1603302546">
-    <w:abstractNumId w:val="3"/>
+    <w:abstractNumId w:val="6"/>
   </w:num>
   <w:num w:numId="2" w16cid:durableId="1470781802">
     <w:abstractNumId w:val="0"/>
   </w:num>
   <w:num w:numId="3" w16cid:durableId="343288209">
+    <w:abstractNumId w:val="5"/>
+  </w:num>
+  <w:num w:numId="4" w16cid:durableId="1188518531">
     <w:abstractNumId w:val="2"/>
   </w:num>
-  <w:num w:numId="4" w16cid:durableId="1188518531">
+  <w:num w:numId="5" w16cid:durableId="1672178835">
+    <w:abstractNumId w:val="3"/>
+  </w:num>
+  <w:num w:numId="6" w16cid:durableId="121121932">
+    <w:abstractNumId w:val="4"/>
+  </w:num>
+  <w:num w:numId="7" w16cid:durableId="192888445">
     <w:abstractNumId w:val="1"/>
   </w:num>
 </w:numbering>

</xml_diff>